<commit_message>
feito ate a questao 9
</commit_message>
<xml_diff>
--- a/Atividade 3/Av3 - Projeto Redes.docx
+++ b/Atividade 3/Av3 - Projeto Redes.docx
@@ -8622,7 +8622,7 @@
             <w:tcW w:w="3405" w:type="dxa"/>
             <w:tcMar/>
           </w:tcPr>
-          <w:p w14:noSpellErr="1" wp14:textId="30D83CE8">
+          <w:p w14:noSpellErr="1" wp14:textId="56431723">
             <w:pPr>
               <w:pStyle w:val="Normal"/>
               <w:spacing w:before="60" w:line="276" w:lineRule="auto"/>
@@ -8731,7 +8731,16 @@
                 <w:szCs w:val="20"/>
                 <w:lang w:val="pt-BR"/>
               </w:rPr>
-              <w:t>3</w:t>
+              <w:t>6</w:t>
+            </w:r>
+            <w:r>
+              <w:rPr>
+                <w:rFonts w:ascii="Cambria" w:hAnsi="Cambria" w:cs="Arial"/>
+                <w:sz w:val="20"/>
+                <w:szCs w:val="20"/>
+                <w:lang w:val="pt-BR"/>
+              </w:rPr>
+              <w:t>6</w:t>
             </w:r>
             <w:r>
               <w:rPr>
@@ -8759,7 +8768,7 @@
             <w:tcW w:w="3330" w:type="dxa"/>
             <w:tcMar/>
           </w:tcPr>
-          <w:p w14:noSpellErr="1" wp14:textId="363B1EC0">
+          <w:p w14:noSpellErr="1" wp14:textId="287975FB">
             <w:pPr>
               <w:pStyle w:val="Normal"/>
               <w:spacing w:before="60" w:line="276" w:lineRule="auto"/>
@@ -8867,7 +8876,16 @@
                 <w:szCs w:val="20"/>
                 <w:lang w:val="pt-BR"/>
               </w:rPr>
-              <w:t>4</w:t>
+              <w:t>1</w:t>
+            </w:r>
+            <w:r>
+              <w:rPr>
+                <w:rFonts w:ascii="Cambria" w:hAnsi="Cambria" w:cs="Arial"/>
+                <w:sz w:val="20"/>
+                <w:szCs w:val="20"/>
+                <w:lang w:val="pt-BR"/>
+              </w:rPr>
+              <w:t>94</w:t>
             </w:r>
             <w:r>
               <w:rPr>
@@ -9035,7 +9053,7 @@
             <w:tcW w:w="3405" w:type="dxa"/>
             <w:tcMar/>
           </w:tcPr>
-          <w:p w14:noSpellErr="1" wp14:textId="317C7BE8">
+          <w:p w14:noSpellErr="1" wp14:textId="75A22F0C">
             <w:pPr>
               <w:pStyle w:val="Normal"/>
               <w:spacing w:before="60" w:line="276" w:lineRule="auto"/>
@@ -9144,16 +9162,25 @@
                 <w:szCs w:val="20"/>
                 <w:lang w:val="pt-BR"/>
               </w:rPr>
-              <w:t>6</w:t>
-            </w:r>
-            <w:r>
-              <w:rPr>
-                <w:rFonts w:ascii="Cambria" w:hAnsi="Cambria" w:cs="Arial"/>
-                <w:sz w:val="20"/>
-                <w:szCs w:val="20"/>
-                <w:lang w:val="pt-BR"/>
-              </w:rPr>
-              <w:t>7</w:t>
+              <w:t>1</w:t>
+            </w:r>
+            <w:r>
+              <w:rPr>
+                <w:rFonts w:ascii="Cambria" w:hAnsi="Cambria" w:cs="Arial"/>
+                <w:sz w:val="20"/>
+                <w:szCs w:val="20"/>
+                <w:lang w:val="pt-BR"/>
+              </w:rPr>
+              <w:t>3</w:t>
+            </w:r>
+            <w:r>
+              <w:rPr>
+                <w:rFonts w:ascii="Cambria" w:hAnsi="Cambria" w:cs="Arial"/>
+                <w:sz w:val="20"/>
+                <w:szCs w:val="20"/>
+                <w:lang w:val="pt-BR"/>
+              </w:rPr>
+              <w:t>0</w:t>
             </w:r>
             <w:r>
               <w:rPr>
@@ -9181,7 +9208,7 @@
             <w:tcW w:w="3330" w:type="dxa"/>
             <w:tcMar/>
           </w:tcPr>
-          <w:p w14:noSpellErr="1" wp14:textId="78FDD0B9">
+          <w:p w14:noSpellErr="1" wp14:textId="56FF2BE1">
             <w:pPr>
               <w:pStyle w:val="Normal"/>
               <w:spacing w:before="60" w:line="276" w:lineRule="auto"/>
@@ -9290,16 +9317,7 @@
                 <w:szCs w:val="20"/>
                 <w:lang w:val="pt-BR"/>
               </w:rPr>
-              <w:t>6</w:t>
-            </w:r>
-            <w:r>
-              <w:rPr>
-                <w:rFonts w:ascii="Cambria" w:hAnsi="Cambria" w:cs="Arial"/>
-                <w:sz w:val="20"/>
-                <w:szCs w:val="20"/>
-                <w:lang w:val="pt-BR"/>
-              </w:rPr>
-              <w:t>8</w:t>
+              <w:t>2</w:t>
             </w:r>
             <w:r>
               <w:rPr>
@@ -9466,7 +9484,7 @@
             <w:tcW w:w="3405" w:type="dxa"/>
             <w:tcMar/>
           </w:tcPr>
-          <w:p w14:noSpellErr="1" wp14:textId="00401913">
+          <w:p w14:noSpellErr="1" wp14:textId="35810215">
             <w:pPr>
               <w:pStyle w:val="Normal"/>
               <w:spacing w:before="60" w:line="276" w:lineRule="auto"/>
@@ -9584,16 +9602,7 @@
                 <w:szCs w:val="20"/>
                 <w:lang w:val="pt-BR"/>
               </w:rPr>
-              <w:t>3</w:t>
-            </w:r>
-            <w:r>
-              <w:rPr>
-                <w:rFonts w:ascii="Cambria" w:hAnsi="Cambria" w:cs="Arial"/>
-                <w:sz w:val="20"/>
-                <w:szCs w:val="20"/>
-                <w:lang w:val="pt-BR"/>
-              </w:rPr>
-              <w:t>1</w:t>
+              <w:t>94</w:t>
             </w:r>
             <w:r>
               <w:rPr>
@@ -9621,7 +9630,7 @@
             <w:tcW w:w="3330" w:type="dxa"/>
             <w:tcMar/>
           </w:tcPr>
-          <w:p w14:noSpellErr="1" wp14:textId="42DE7A32">
+          <w:p w14:noSpellErr="1" wp14:textId="12C102E1">
             <w:pPr>
               <w:pStyle w:val="Normal"/>
               <w:spacing w:before="60" w:line="276" w:lineRule="auto"/>
@@ -9730,25 +9739,16 @@
                 <w:szCs w:val="20"/>
                 <w:lang w:val="pt-BR"/>
               </w:rPr>
-              <w:t>1</w:t>
-            </w:r>
-            <w:r>
-              <w:rPr>
-                <w:rFonts w:ascii="Cambria" w:hAnsi="Cambria" w:cs="Arial"/>
-                <w:sz w:val="20"/>
-                <w:szCs w:val="20"/>
-                <w:lang w:val="pt-BR"/>
-              </w:rPr>
-              <w:t>3</w:t>
-            </w:r>
-            <w:r>
-              <w:rPr>
-                <w:rFonts w:ascii="Cambria" w:hAnsi="Cambria" w:cs="Arial"/>
-                <w:sz w:val="20"/>
-                <w:szCs w:val="20"/>
-                <w:lang w:val="pt-BR"/>
-              </w:rPr>
-              <w:t>2</w:t>
+              <w:t>6</w:t>
+            </w:r>
+            <w:r>
+              <w:rPr>
+                <w:rFonts w:ascii="Cambria" w:hAnsi="Cambria" w:cs="Arial"/>
+                <w:sz w:val="20"/>
+                <w:szCs w:val="20"/>
+                <w:lang w:val="pt-BR"/>
+              </w:rPr>
+              <w:t>6</w:t>
             </w:r>
             <w:r>
               <w:rPr>
@@ -9915,7 +9915,7 @@
             <w:tcW w:w="3405" w:type="dxa"/>
             <w:tcMar/>
           </w:tcPr>
-          <w:p w14:noSpellErr="1" wp14:textId="3CDF52DD">
+          <w:p w14:noSpellErr="1" wp14:textId="18F88DBD">
             <w:pPr>
               <w:pStyle w:val="Normal"/>
               <w:spacing w:before="60" w:line="276" w:lineRule="auto"/>
@@ -10024,25 +10024,7 @@
                 <w:szCs w:val="20"/>
                 <w:lang w:val="pt-BR"/>
               </w:rPr>
-              <w:t>1</w:t>
-            </w:r>
-            <w:r>
-              <w:rPr>
-                <w:rFonts w:ascii="Cambria" w:hAnsi="Cambria" w:cs="Arial"/>
-                <w:sz w:val="20"/>
-                <w:szCs w:val="20"/>
-                <w:lang w:val="pt-BR"/>
-              </w:rPr>
-              <w:t>9</w:t>
-            </w:r>
-            <w:r>
-              <w:rPr>
-                <w:rFonts w:ascii="Cambria" w:hAnsi="Cambria" w:cs="Arial"/>
-                <w:sz w:val="20"/>
-                <w:szCs w:val="20"/>
-                <w:lang w:val="pt-BR"/>
-              </w:rPr>
-              <w:t>5</w:t>
+              <w:t>2</w:t>
             </w:r>
             <w:r>
               <w:rPr>
@@ -10070,7 +10052,7 @@
             <w:tcW w:w="3330" w:type="dxa"/>
             <w:tcMar/>
           </w:tcPr>
-          <w:p w14:noSpellErr="1" wp14:textId="7CC7388B">
+          <w:p w14:noSpellErr="1" wp14:textId="5CAD9E55">
             <w:pPr>
               <w:pStyle w:val="Normal"/>
               <w:spacing w:before="60" w:line="276" w:lineRule="auto"/>
@@ -10117,88 +10099,79 @@
               </w:rPr>
               <w:t xml:space="preserve"> </w:t>
             </w:r>
+            <w:r>
+              <w:rPr>
+                <w:rFonts w:ascii="Cambria" w:hAnsi="Cambria" w:cs="Arial"/>
+                <w:sz w:val="20"/>
+                <w:szCs w:val="20"/>
+                <w:lang w:val="pt-BR"/>
+              </w:rPr>
+              <w:t>172</w:t>
+            </w:r>
+            <w:r>
+              <w:rPr>
+                <w:rFonts w:ascii="Cambria" w:hAnsi="Cambria" w:cs="Arial"/>
+                <w:sz w:val="20"/>
+                <w:szCs w:val="20"/>
+                <w:lang w:val="pt-BR"/>
+              </w:rPr>
+              <w:t>.</w:t>
+            </w:r>
+            <w:r>
+              <w:rPr>
+                <w:rFonts w:ascii="Cambria" w:hAnsi="Cambria" w:cs="Arial"/>
+                <w:sz w:val="20"/>
+                <w:szCs w:val="20"/>
+                <w:lang w:val="pt-BR"/>
+              </w:rPr>
+              <w:t>86</w:t>
+            </w:r>
+            <w:r>
+              <w:rPr>
+                <w:rFonts w:ascii="Cambria" w:hAnsi="Cambria" w:cs="Arial"/>
+                <w:sz w:val="20"/>
+                <w:szCs w:val="20"/>
+                <w:lang w:val="pt-BR"/>
+              </w:rPr>
+              <w:t>.</w:t>
+            </w:r>
+            <w:r>
+              <w:rPr>
+                <w:rFonts w:ascii="Cambria" w:hAnsi="Cambria" w:cs="Arial"/>
+                <w:sz w:val="20"/>
+                <w:szCs w:val="20"/>
+                <w:lang w:val="pt-BR"/>
+              </w:rPr>
+              <w:t>43</w:t>
+            </w:r>
+            <w:r>
+              <w:rPr>
+                <w:rFonts w:ascii="Cambria" w:hAnsi="Cambria" w:cs="Arial"/>
+                <w:sz w:val="20"/>
+                <w:szCs w:val="20"/>
+                <w:lang w:val="pt-BR"/>
+              </w:rPr>
+              <w:t>.</w:t>
+            </w:r>
+            <w:r>
+              <w:rPr>
+                <w:rFonts w:ascii="Cambria" w:hAnsi="Cambria" w:cs="Arial"/>
+                <w:sz w:val="20"/>
+                <w:szCs w:val="20"/>
+                <w:lang w:val="pt-BR"/>
+              </w:rPr>
+              <w:t>1</w:t>
+            </w:r>
+            <w:r>
+              <w:rPr>
+                <w:rFonts w:ascii="Cambria" w:hAnsi="Cambria" w:cs="Arial"/>
+                <w:sz w:val="20"/>
+                <w:szCs w:val="20"/>
+                <w:lang w:val="pt-BR"/>
+              </w:rPr>
+              <w:t>30</w:t>
+            </w:r>
             <w:proofErr w:type="gramStart"/>
-            <w:r>
-              <w:rPr>
-                <w:rFonts w:ascii="Cambria" w:hAnsi="Cambria" w:cs="Arial"/>
-                <w:sz w:val="20"/>
-                <w:szCs w:val="20"/>
-                <w:lang w:val="pt-BR"/>
-              </w:rPr>
-              <w:t>172</w:t>
-            </w:r>
-            <w:r>
-              <w:rPr>
-                <w:rFonts w:ascii="Cambria" w:hAnsi="Cambria" w:cs="Arial"/>
-                <w:sz w:val="20"/>
-                <w:szCs w:val="20"/>
-                <w:lang w:val="pt-BR"/>
-              </w:rPr>
-              <w:t>.</w:t>
-            </w:r>
-            <w:r>
-              <w:rPr>
-                <w:rFonts w:ascii="Cambria" w:hAnsi="Cambria" w:cs="Arial"/>
-                <w:sz w:val="20"/>
-                <w:szCs w:val="20"/>
-                <w:lang w:val="pt-BR"/>
-              </w:rPr>
-              <w:t>86</w:t>
-            </w:r>
-            <w:r>
-              <w:rPr>
-                <w:rFonts w:ascii="Cambria" w:hAnsi="Cambria" w:cs="Arial"/>
-                <w:sz w:val="20"/>
-                <w:szCs w:val="20"/>
-                <w:lang w:val="pt-BR"/>
-              </w:rPr>
-              <w:t>.</w:t>
-            </w:r>
-            <w:r>
-              <w:rPr>
-                <w:rFonts w:ascii="Cambria" w:hAnsi="Cambria" w:cs="Arial"/>
-                <w:sz w:val="20"/>
-                <w:szCs w:val="20"/>
-                <w:lang w:val="pt-BR"/>
-              </w:rPr>
-              <w:t>43</w:t>
-            </w:r>
-            <w:r>
-              <w:rPr>
-                <w:rFonts w:ascii="Cambria" w:hAnsi="Cambria" w:cs="Arial"/>
-                <w:sz w:val="20"/>
-                <w:szCs w:val="20"/>
-                <w:lang w:val="pt-BR"/>
-              </w:rPr>
-              <w:t>.</w:t>
-            </w:r>
-            <w:r>
-              <w:rPr>
-                <w:rFonts w:ascii="Cambria" w:hAnsi="Cambria" w:cs="Arial"/>
-                <w:sz w:val="20"/>
-                <w:szCs w:val="20"/>
-                <w:lang w:val="pt-BR"/>
-              </w:rPr>
-              <w:t>1</w:t>
-            </w:r>
-            <w:r>
-              <w:rPr>
-                <w:rFonts w:ascii="Cambria" w:hAnsi="Cambria" w:cs="Arial"/>
-                <w:sz w:val="20"/>
-                <w:szCs w:val="20"/>
-                <w:lang w:val="pt-BR"/>
-              </w:rPr>
-              <w:t>9</w:t>
-            </w:r>
-            <w:r>
-              <w:rPr>
-                <w:rFonts w:ascii="Cambria" w:hAnsi="Cambria" w:cs="Arial"/>
-                <w:sz w:val="20"/>
-                <w:szCs w:val="20"/>
-                <w:lang w:val="pt-BR"/>
-              </w:rPr>
-              <w:t>6</w:t>
-            </w:r>
             <w:r>
               <w:rPr>
                 <w:rFonts w:ascii="Cambria" w:hAnsi="Cambria" w:cs="Arial"/>
@@ -10429,7 +10402,7 @@
             <w:tcW w:w="2873" w:type="dxa"/>
             <w:tcMar/>
           </w:tcPr>
-          <w:p w14:noSpellErr="1" wp14:textId="1659962E">
+          <w:p w14:noSpellErr="1" wp14:textId="3F65D068">
             <w:pPr>
               <w:pStyle w:val="Normal"/>
               <w:spacing w:before="60" w:line="276" w:lineRule="auto"/>
@@ -10487,7 +10460,7 @@
                 <w:rFonts w:ascii="Cambria" w:hAnsi="Cambria" w:cs="Arial"/>
                 <w:lang w:val="pt-BR"/>
               </w:rPr>
-              <w:t>2</w:t>
+              <w:t>3</w:t>
             </w:r>
             <w:r>
               <w:rPr>
@@ -10737,7 +10710,7 @@
             <w:tcW w:w="2873" w:type="dxa"/>
             <w:tcMar/>
           </w:tcPr>
-          <w:p w14:noSpellErr="1" wp14:textId="263F2561">
+          <w:p w14:noSpellErr="1" wp14:textId="0137EFBD">
             <w:pPr>
               <w:pStyle w:val="Normal"/>
               <w:spacing w:before="60" w:line="276" w:lineRule="auto"/>
@@ -11132,7 +11105,7 @@
             <w:tcW w:w="2873" w:type="dxa"/>
             <w:tcMar/>
           </w:tcPr>
-          <w:p w14:noSpellErr="1" wp14:textId="40ADDCDB">
+          <w:p w14:noSpellErr="1" wp14:textId="2ECC3130">
             <w:pPr>
               <w:pStyle w:val="Normal"/>
               <w:spacing w:before="60" w:line="276" w:lineRule="auto"/>
@@ -11144,73 +11117,34 @@
             </w:pPr>
             <w:r>
               <w:rPr>
-                <w:rFonts w:ascii="Cambria" w:hAnsi="Cambria" w:cs="Arial"/>
-                <w:lang w:val="pt-BR"/>
-              </w:rPr>
-              <w:t>200</w:t>
-            </w:r>
-            <w:r>
-              <w:rPr>
-                <w:rFonts w:ascii="Cambria" w:hAnsi="Cambria" w:cs="Arial"/>
-                <w:lang w:val="pt-BR"/>
-              </w:rPr>
-              <w:t>.</w:t>
-            </w:r>
-            <w:r>
-              <w:rPr>
-                <w:rFonts w:ascii="Cambria" w:hAnsi="Cambria" w:cs="Arial"/>
-                <w:lang w:val="pt-BR"/>
-              </w:rPr>
-              <w:t>100</w:t>
-            </w:r>
-            <w:r>
-              <w:rPr>
-                <w:rFonts w:ascii="Cambria" w:hAnsi="Cambria" w:cs="Arial"/>
-                <w:lang w:val="pt-BR"/>
-              </w:rPr>
-              <w:t>.</w:t>
-            </w:r>
-            <w:r>
-              <w:rPr>
-                <w:rFonts w:ascii="Cambria" w:hAnsi="Cambria" w:cs="Arial"/>
-                <w:lang w:val="pt-BR"/>
-              </w:rPr>
-              <w:t>50</w:t>
-            </w:r>
-            <w:r>
-              <w:rPr>
-                <w:rFonts w:ascii="Cambria" w:hAnsi="Cambria" w:cs="Arial"/>
-                <w:lang w:val="pt-BR"/>
-              </w:rPr>
-              <w:t>.</w:t>
-            </w:r>
-            <w:r>
-              <w:rPr>
-                <w:rFonts w:ascii="Cambria" w:hAnsi="Cambria" w:cs="Arial"/>
-                <w:lang w:val="pt-BR"/>
-              </w:rPr>
-              <w:t>3</w:t>
-            </w:r>
-            <w:r>
-              <w:rPr>
-                <w:rFonts w:ascii="Cambria" w:hAnsi="Cambria" w:cs="Arial"/>
-                <w:lang w:val="pt-BR"/>
-              </w:rPr>
-              <w:t>5</w:t>
-            </w:r>
-            <w:r>
-              <w:rPr>
-                <w:rFonts w:ascii="Cambria" w:hAnsi="Cambria" w:cs="Arial"/>
-                <w:lang w:val="pt-BR"/>
-              </w:rPr>
-              <w:t xml:space="preserve"> / </w:t>
-            </w:r>
-            <w:r>
-              <w:rPr>
-                <w:rFonts w:ascii="Cambria" w:hAnsi="Cambria" w:cs="Arial"/>
-                <w:lang w:val="pt-BR"/>
-              </w:rPr>
-              <w:t>27</w:t>
+                <w:rFonts w:ascii="Cambria" w:hAnsi="Cambria" w:eastAsia="Cambria" w:cs="Cambria"/>
+                <w:noProof w:val="0"/>
+                <w:sz w:val="22"/>
+                <w:szCs w:val="22"/>
+                <w:lang w:val="pt-BR"/>
+              </w:rPr>
+              <w:t>10.0.0.225</w:t>
+            </w:r>
+            <w:r>
+              <w:rPr>
+                <w:rFonts w:ascii="Cambria" w:hAnsi="Cambria" w:cs="Arial"/>
+                <w:lang w:val="pt-BR"/>
+              </w:rPr>
+              <w:t xml:space="preserve">/ </w:t>
+            </w:r>
+            <w:r>
+              <w:rPr>
+                <w:rFonts w:ascii="Cambria" w:hAnsi="Cambria" w:cs="Arial"/>
+                <w:lang w:val="pt-BR"/>
+              </w:rPr>
+              <w:t>2</w:t>
+            </w:r>
+            <w:r>
+              <w:rPr>
+                <w:rFonts w:ascii="Cambria" w:hAnsi="Cambria" w:cs="Arial"/>
+                <w:lang w:val="pt-BR"/>
+              </w:rPr>
+              <w:t>8</w:t>
             </w:r>
           </w:p>
         </w:tc>
@@ -11510,7 +11444,7 @@
             <w:tcMar/>
             <w:vAlign w:val="bottom"/>
           </w:tcPr>
-          <w:p w14:noSpellErr="1" wp14:textId="45D4B17D">
+          <w:p w14:noSpellErr="1" wp14:textId="66F70543">
             <w:pPr>
               <w:pStyle w:val="Normal"/>
               <w:spacing w:before="60" w:line="276" w:lineRule="auto"/>
@@ -11584,7 +11518,7 @@
                 <w:szCs w:val="20"/>
                 <w:lang w:val="pt-BR"/>
               </w:rPr>
-              <w:t>2</w:t>
+              <w:t>1</w:t>
             </w:r>
             <w:r>
               <w:rPr>
@@ -11655,7 +11589,7 @@
             <w:tcMar/>
             <w:vAlign w:val="bottom"/>
           </w:tcPr>
-          <w:p w14:noSpellErr="1" wp14:textId="14B3E5ED">
+          <w:p w14:noSpellErr="1" wp14:textId="42753915">
             <w:pPr>
               <w:pStyle w:val="Normal"/>
               <w:spacing w:before="60" w:line="276" w:lineRule="auto"/>
@@ -11738,7 +11672,7 @@
                 <w:szCs w:val="20"/>
                 <w:lang w:val="pt-BR"/>
               </w:rPr>
-              <w:t>6</w:t>
+              <w:t>5</w:t>
             </w:r>
             <w:r>
               <w:rPr>
@@ -11809,7 +11743,7 @@
             <w:tcMar/>
             <w:vAlign w:val="bottom"/>
           </w:tcPr>
-          <w:p w14:noSpellErr="1" wp14:textId="0F434F8B">
+          <w:p w14:noSpellErr="1" wp14:textId="32AB9ADA">
             <w:pPr>
               <w:pStyle w:val="Normal"/>
               <w:spacing w:before="60" w:line="276" w:lineRule="auto"/>
@@ -11892,7 +11826,7 @@
                 <w:szCs w:val="20"/>
                 <w:lang w:val="pt-BR"/>
               </w:rPr>
-              <w:t>30</w:t>
+              <w:t>29</w:t>
             </w:r>
             <w:r>
               <w:rPr>
@@ -11963,7 +11897,7 @@
             <w:tcMar/>
             <w:vAlign w:val="bottom"/>
           </w:tcPr>
-          <w:p w14:noSpellErr="1" wp14:textId="50AE9000">
+          <w:p w14:noSpellErr="1" wp14:textId="45984A88">
             <w:pPr>
               <w:pStyle w:val="Normal"/>
               <w:spacing w:before="60" w:line="276" w:lineRule="auto"/>
@@ -12037,7 +11971,16 @@
                 <w:szCs w:val="20"/>
                 <w:lang w:val="pt-BR"/>
               </w:rPr>
-              <w:t>193</w:t>
+              <w:t>1</w:t>
+            </w:r>
+            <w:r>
+              <w:rPr>
+                <w:rFonts w:ascii="Cambria" w:hAnsi="Cambria" w:cs="Arial"/>
+                <w:sz w:val="20"/>
+                <w:szCs w:val="20"/>
+                <w:lang w:val="pt-BR"/>
+              </w:rPr>
+              <w:t>93</w:t>
             </w:r>
             <w:r>
               <w:rPr>
@@ -12099,7 +12042,7 @@
             <w:tcMar/>
             <w:vAlign w:val="bottom"/>
           </w:tcPr>
-          <w:p w14:noSpellErr="1" wp14:textId="48F5B50F">
+          <w:p w14:noSpellErr="1" wp14:textId="3FA321A6">
             <w:pPr>
               <w:pStyle w:val="Normal"/>
               <w:spacing w:before="60" w:line="276" w:lineRule="auto"/>
@@ -12173,7 +12116,16 @@
                 <w:szCs w:val="20"/>
                 <w:lang w:val="pt-BR"/>
               </w:rPr>
-              <w:t>226</w:t>
+              <w:t>22</w:t>
+            </w:r>
+            <w:r>
+              <w:rPr>
+                <w:rFonts w:ascii="Cambria" w:hAnsi="Cambria" w:cs="Arial"/>
+                <w:sz w:val="20"/>
+                <w:szCs w:val="20"/>
+                <w:lang w:val="pt-BR"/>
+              </w:rPr>
+              <w:t>5</w:t>
             </w:r>
             <w:r>
               <w:rPr>

</xml_diff>